<commit_message>
add: fim de semestre
</commit_message>
<xml_diff>
--- a/EstudoP1/TransacoesACID.DOCX
+++ b/EstudoP1/TransacoesACID.DOCX
@@ -26,7 +26,7 @@
     </w:p>
     <w:p>
       <w:pPr>
-        <w:pStyle w:val="PargrafodaLista"/>
+        <w:pStyle w:val="ListParagraph"/>
         <w:numPr>
           <w:ilvl w:val="0"/>
           <w:numId w:val="1"/>
@@ -38,7 +38,7 @@
     </w:p>
     <w:p>
       <w:pPr>
-        <w:pStyle w:val="PargrafodaLista"/>
+        <w:pStyle w:val="ListParagraph"/>
         <w:numPr>
           <w:ilvl w:val="0"/>
           <w:numId w:val="1"/>
@@ -65,7 +65,7 @@
     </w:p>
     <w:p>
       <w:pPr>
-        <w:pStyle w:val="PargrafodaLista"/>
+        <w:pStyle w:val="ListParagraph"/>
         <w:numPr>
           <w:ilvl w:val="0"/>
           <w:numId w:val="2"/>
@@ -81,7 +81,7 @@
     </w:p>
     <w:p>
       <w:pPr>
-        <w:pStyle w:val="PargrafodaLista"/>
+        <w:pStyle w:val="ListParagraph"/>
         <w:numPr>
           <w:ilvl w:val="0"/>
           <w:numId w:val="2"/>
@@ -97,7 +97,7 @@
     </w:p>
     <w:p>
       <w:pPr>
-        <w:pStyle w:val="PargrafodaLista"/>
+        <w:pStyle w:val="ListParagraph"/>
         <w:numPr>
           <w:ilvl w:val="0"/>
           <w:numId w:val="2"/>
@@ -123,7 +123,7 @@
     </w:p>
     <w:p>
       <w:pPr>
-        <w:pStyle w:val="PargrafodaLista"/>
+        <w:pStyle w:val="ListParagraph"/>
         <w:numPr>
           <w:ilvl w:val="0"/>
           <w:numId w:val="2"/>
@@ -149,7 +149,7 @@
     </w:p>
     <w:p>
       <w:pPr>
-        <w:pStyle w:val="PargrafodaLista"/>
+        <w:pStyle w:val="ListParagraph"/>
         <w:numPr>
           <w:ilvl w:val="0"/>
           <w:numId w:val="2"/>
@@ -175,7 +175,7 @@
     </w:p>
     <w:p>
       <w:pPr>
-        <w:pStyle w:val="PargrafodaLista"/>
+        <w:pStyle w:val="ListParagraph"/>
         <w:numPr>
           <w:ilvl w:val="0"/>
           <w:numId w:val="2"/>
@@ -213,7 +213,7 @@
     </w:p>
     <w:p>
       <w:pPr>
-        <w:pStyle w:val="PargrafodaLista"/>
+        <w:pStyle w:val="ListParagraph"/>
         <w:numPr>
           <w:ilvl w:val="0"/>
           <w:numId w:val="3"/>
@@ -229,7 +229,7 @@
     </w:p>
     <w:p>
       <w:pPr>
-        <w:pStyle w:val="PargrafodaLista"/>
+        <w:pStyle w:val="ListParagraph"/>
         <w:numPr>
           <w:ilvl w:val="0"/>
           <w:numId w:val="3"/>
@@ -245,7 +245,7 @@
     </w:p>
     <w:p>
       <w:pPr>
-        <w:pStyle w:val="PargrafodaLista"/>
+        <w:pStyle w:val="ListParagraph"/>
         <w:numPr>
           <w:ilvl w:val="0"/>
           <w:numId w:val="3"/>
@@ -265,7 +265,7 @@
     </w:p>
     <w:p>
       <w:pPr>
-        <w:pStyle w:val="PargrafodaLista"/>
+        <w:pStyle w:val="ListParagraph"/>
         <w:numPr>
           <w:ilvl w:val="0"/>
           <w:numId w:val="3"/>
@@ -285,7 +285,7 @@
     </w:p>
     <w:p>
       <w:pPr>
-        <w:pStyle w:val="PargrafodaLista"/>
+        <w:pStyle w:val="ListParagraph"/>
         <w:numPr>
           <w:ilvl w:val="0"/>
           <w:numId w:val="3"/>
@@ -301,95 +301,6 @@
           <w:bCs/>
         </w:rPr>
         <w:t>Eventually Consistent</w:t>
-      </w:r>
-    </w:p>
-    <w:p>
-      <w:pPr>
-        <w:rPr>
-          <w:b/>
-          <w:bCs/>
-        </w:rPr>
-      </w:pPr>
-    </w:p>
-    <w:p>
-      <w:pPr>
-        <w:rPr>
-          <w:b/>
-          <w:bCs/>
-        </w:rPr>
-      </w:pPr>
-      <w:r>
-        <w:rPr>
-          <w:b/>
-          <w:bCs/>
-        </w:rPr>
-        <w:t>Controle de Concorrência</w:t>
-      </w:r>
-    </w:p>
-    <w:p>
-      <w:pPr>
-        <w:pStyle w:val="PargrafodaLista"/>
-        <w:numPr>
-          <w:ilvl w:val="0"/>
-          <w:numId w:val="4"/>
-        </w:numPr>
-        <w:rPr>
-          <w:b/>
-          <w:bCs/>
-        </w:rPr>
-      </w:pPr>
-      <w:r>
-        <w:t>Relacionado ao isolamento do ACID</w:t>
-      </w:r>
-    </w:p>
-    <w:p>
-      <w:pPr>
-        <w:jc w:val="center"/>
-        <w:rPr>
-          <w:b/>
-          <w:bCs/>
-        </w:rPr>
-      </w:pPr>
-      <w:r>
-        <w:rPr>
-          <w:b/>
-          <w:bCs/>
-        </w:rPr>
-        <w:drawing>
-          <wp:inline distT="0" distB="0" distL="0" distR="0" wp14:anchorId="7ABF6F7A" wp14:editId="48E508CE">
-            <wp:extent cx="5400040" cy="1722120"/>
-            <wp:effectExtent l="0" t="0" r="0" b="0"/>
-            <wp:docPr id="1002465729" name="Imagem 1" descr="Tabela&#10;&#10;O conteúdo gerado por IA pode estar incorreto."/>
-            <wp:cNvGraphicFramePr>
-              <a:graphicFrameLocks xmlns:a="http://schemas.openxmlformats.org/drawingml/2006/main" noChangeAspect="1"/>
-            </wp:cNvGraphicFramePr>
-            <a:graphic xmlns:a="http://schemas.openxmlformats.org/drawingml/2006/main">
-              <a:graphicData uri="http://schemas.openxmlformats.org/drawingml/2006/picture">
-                <pic:pic xmlns:pic="http://schemas.openxmlformats.org/drawingml/2006/picture">
-                  <pic:nvPicPr>
-                    <pic:cNvPr id="1002465729" name="Imagem 1" descr="Tabela&#10;&#10;O conteúdo gerado por IA pode estar incorreto."/>
-                    <pic:cNvPicPr/>
-                  </pic:nvPicPr>
-                  <pic:blipFill>
-                    <a:blip r:embed="rId5"/>
-                    <a:stretch>
-                      <a:fillRect/>
-                    </a:stretch>
-                  </pic:blipFill>
-                  <pic:spPr>
-                    <a:xfrm>
-                      <a:off x="0" y="0"/>
-                      <a:ext cx="5400040" cy="1722120"/>
-                    </a:xfrm>
-                    <a:prstGeom prst="rect">
-                      <a:avLst/>
-                    </a:prstGeom>
-                  </pic:spPr>
-                </pic:pic>
-              </a:graphicData>
-            </a:graphic>
-          </wp:inline>
-        </w:drawing>
       </w:r>
     </w:p>
     <w:p>
@@ -1280,11 +1191,11 @@
     <w:name w:val="Normal"/>
     <w:qFormat/>
   </w:style>
-  <w:style w:type="paragraph" w:styleId="Ttulo1">
+  <w:style w:type="paragraph" w:styleId="Heading1">
     <w:name w:val="heading 1"/>
     <w:basedOn w:val="Normal"/>
     <w:next w:val="Normal"/>
-    <w:link w:val="Ttulo1Char"/>
+    <w:link w:val="Heading1Char"/>
     <w:uiPriority w:val="9"/>
     <w:qFormat/>
     <w:rsid w:val="00411C88"/>
@@ -1301,11 +1212,11 @@
       <w:szCs w:val="40"/>
     </w:rPr>
   </w:style>
-  <w:style w:type="paragraph" w:styleId="Ttulo2">
+  <w:style w:type="paragraph" w:styleId="Heading2">
     <w:name w:val="heading 2"/>
     <w:basedOn w:val="Normal"/>
     <w:next w:val="Normal"/>
-    <w:link w:val="Ttulo2Char"/>
+    <w:link w:val="Heading2Char"/>
     <w:uiPriority w:val="9"/>
     <w:semiHidden/>
     <w:unhideWhenUsed/>
@@ -1324,11 +1235,11 @@
       <w:szCs w:val="32"/>
     </w:rPr>
   </w:style>
-  <w:style w:type="paragraph" w:styleId="Ttulo3">
+  <w:style w:type="paragraph" w:styleId="Heading3">
     <w:name w:val="heading 3"/>
     <w:basedOn w:val="Normal"/>
     <w:next w:val="Normal"/>
-    <w:link w:val="Ttulo3Char"/>
+    <w:link w:val="Heading3Char"/>
     <w:uiPriority w:val="9"/>
     <w:semiHidden/>
     <w:unhideWhenUsed/>
@@ -1347,11 +1258,11 @@
       <w:szCs w:val="28"/>
     </w:rPr>
   </w:style>
-  <w:style w:type="paragraph" w:styleId="Ttulo4">
+  <w:style w:type="paragraph" w:styleId="Heading4">
     <w:name w:val="heading 4"/>
     <w:basedOn w:val="Normal"/>
     <w:next w:val="Normal"/>
-    <w:link w:val="Ttulo4Char"/>
+    <w:link w:val="Heading4Char"/>
     <w:uiPriority w:val="9"/>
     <w:semiHidden/>
     <w:unhideWhenUsed/>
@@ -1370,11 +1281,11 @@
       <w:color w:val="0F4761" w:themeColor="accent1" w:themeShade="BF"/>
     </w:rPr>
   </w:style>
-  <w:style w:type="paragraph" w:styleId="Ttulo5">
+  <w:style w:type="paragraph" w:styleId="Heading5">
     <w:name w:val="heading 5"/>
     <w:basedOn w:val="Normal"/>
     <w:next w:val="Normal"/>
-    <w:link w:val="Ttulo5Char"/>
+    <w:link w:val="Heading5Char"/>
     <w:uiPriority w:val="9"/>
     <w:semiHidden/>
     <w:unhideWhenUsed/>
@@ -1391,11 +1302,11 @@
       <w:color w:val="0F4761" w:themeColor="accent1" w:themeShade="BF"/>
     </w:rPr>
   </w:style>
-  <w:style w:type="paragraph" w:styleId="Ttulo6">
+  <w:style w:type="paragraph" w:styleId="Heading6">
     <w:name w:val="heading 6"/>
     <w:basedOn w:val="Normal"/>
     <w:next w:val="Normal"/>
-    <w:link w:val="Ttulo6Char"/>
+    <w:link w:val="Heading6Char"/>
     <w:uiPriority w:val="9"/>
     <w:semiHidden/>
     <w:unhideWhenUsed/>
@@ -1414,11 +1325,11 @@
       <w:color w:val="595959" w:themeColor="text1" w:themeTint="A6"/>
     </w:rPr>
   </w:style>
-  <w:style w:type="paragraph" w:styleId="Ttulo7">
+  <w:style w:type="paragraph" w:styleId="Heading7">
     <w:name w:val="heading 7"/>
     <w:basedOn w:val="Normal"/>
     <w:next w:val="Normal"/>
-    <w:link w:val="Ttulo7Char"/>
+    <w:link w:val="Heading7Char"/>
     <w:uiPriority w:val="9"/>
     <w:semiHidden/>
     <w:unhideWhenUsed/>
@@ -1435,11 +1346,11 @@
       <w:color w:val="595959" w:themeColor="text1" w:themeTint="A6"/>
     </w:rPr>
   </w:style>
-  <w:style w:type="paragraph" w:styleId="Ttulo8">
+  <w:style w:type="paragraph" w:styleId="Heading8">
     <w:name w:val="heading 8"/>
     <w:basedOn w:val="Normal"/>
     <w:next w:val="Normal"/>
-    <w:link w:val="Ttulo8Char"/>
+    <w:link w:val="Heading8Char"/>
     <w:uiPriority w:val="9"/>
     <w:semiHidden/>
     <w:unhideWhenUsed/>
@@ -1458,11 +1369,11 @@
       <w:color w:val="272727" w:themeColor="text1" w:themeTint="D8"/>
     </w:rPr>
   </w:style>
-  <w:style w:type="paragraph" w:styleId="Ttulo9">
+  <w:style w:type="paragraph" w:styleId="Heading9">
     <w:name w:val="heading 9"/>
     <w:basedOn w:val="Normal"/>
     <w:next w:val="Normal"/>
-    <w:link w:val="Ttulo9Char"/>
+    <w:link w:val="Heading9Char"/>
     <w:uiPriority w:val="9"/>
     <w:semiHidden/>
     <w:unhideWhenUsed/>
@@ -1479,13 +1390,13 @@
       <w:color w:val="272727" w:themeColor="text1" w:themeTint="D8"/>
     </w:rPr>
   </w:style>
-  <w:style w:type="character" w:default="1" w:styleId="Fontepargpadro">
+  <w:style w:type="character" w:default="1" w:styleId="DefaultParagraphFont">
     <w:name w:val="Default Paragraph Font"/>
     <w:uiPriority w:val="1"/>
     <w:semiHidden/>
     <w:unhideWhenUsed/>
   </w:style>
-  <w:style w:type="table" w:default="1" w:styleId="Tabelanormal">
+  <w:style w:type="table" w:default="1" w:styleId="TableNormal">
     <w:name w:val="Normal Table"/>
     <w:uiPriority w:val="99"/>
     <w:semiHidden/>
@@ -1500,16 +1411,16 @@
       </w:tblCellMar>
     </w:tblPr>
   </w:style>
-  <w:style w:type="numbering" w:default="1" w:styleId="Semlista">
+  <w:style w:type="numbering" w:default="1" w:styleId="NoList">
     <w:name w:val="No List"/>
     <w:uiPriority w:val="99"/>
     <w:semiHidden/>
     <w:unhideWhenUsed/>
   </w:style>
-  <w:style w:type="character" w:customStyle="1" w:styleId="Ttulo1Char">
-    <w:name w:val="Título 1 Char"/>
-    <w:basedOn w:val="Fontepargpadro"/>
-    <w:link w:val="Ttulo1"/>
+  <w:style w:type="character" w:customStyle="1" w:styleId="Heading1Char">
+    <w:name w:val="Heading 1 Char"/>
+    <w:basedOn w:val="DefaultParagraphFont"/>
+    <w:link w:val="Heading1"/>
     <w:uiPriority w:val="9"/>
     <w:rsid w:val="00411C88"/>
     <w:rPr>
@@ -1519,10 +1430,10 @@
       <w:szCs w:val="40"/>
     </w:rPr>
   </w:style>
-  <w:style w:type="character" w:customStyle="1" w:styleId="Ttulo2Char">
-    <w:name w:val="Título 2 Char"/>
-    <w:basedOn w:val="Fontepargpadro"/>
-    <w:link w:val="Ttulo2"/>
+  <w:style w:type="character" w:customStyle="1" w:styleId="Heading2Char">
+    <w:name w:val="Heading 2 Char"/>
+    <w:basedOn w:val="DefaultParagraphFont"/>
+    <w:link w:val="Heading2"/>
     <w:uiPriority w:val="9"/>
     <w:semiHidden/>
     <w:rsid w:val="00411C88"/>
@@ -1533,10 +1444,10 @@
       <w:szCs w:val="32"/>
     </w:rPr>
   </w:style>
-  <w:style w:type="character" w:customStyle="1" w:styleId="Ttulo3Char">
-    <w:name w:val="Título 3 Char"/>
-    <w:basedOn w:val="Fontepargpadro"/>
-    <w:link w:val="Ttulo3"/>
+  <w:style w:type="character" w:customStyle="1" w:styleId="Heading3Char">
+    <w:name w:val="Heading 3 Char"/>
+    <w:basedOn w:val="DefaultParagraphFont"/>
+    <w:link w:val="Heading3"/>
     <w:uiPriority w:val="9"/>
     <w:semiHidden/>
     <w:rsid w:val="00411C88"/>
@@ -1547,10 +1458,10 @@
       <w:szCs w:val="28"/>
     </w:rPr>
   </w:style>
-  <w:style w:type="character" w:customStyle="1" w:styleId="Ttulo4Char">
-    <w:name w:val="Título 4 Char"/>
-    <w:basedOn w:val="Fontepargpadro"/>
-    <w:link w:val="Ttulo4"/>
+  <w:style w:type="character" w:customStyle="1" w:styleId="Heading4Char">
+    <w:name w:val="Heading 4 Char"/>
+    <w:basedOn w:val="DefaultParagraphFont"/>
+    <w:link w:val="Heading4"/>
     <w:uiPriority w:val="9"/>
     <w:semiHidden/>
     <w:rsid w:val="00411C88"/>
@@ -1561,10 +1472,10 @@
       <w:color w:val="0F4761" w:themeColor="accent1" w:themeShade="BF"/>
     </w:rPr>
   </w:style>
-  <w:style w:type="character" w:customStyle="1" w:styleId="Ttulo5Char">
-    <w:name w:val="Título 5 Char"/>
-    <w:basedOn w:val="Fontepargpadro"/>
-    <w:link w:val="Ttulo5"/>
+  <w:style w:type="character" w:customStyle="1" w:styleId="Heading5Char">
+    <w:name w:val="Heading 5 Char"/>
+    <w:basedOn w:val="DefaultParagraphFont"/>
+    <w:link w:val="Heading5"/>
     <w:uiPriority w:val="9"/>
     <w:semiHidden/>
     <w:rsid w:val="00411C88"/>
@@ -1573,10 +1484,10 @@
       <w:color w:val="0F4761" w:themeColor="accent1" w:themeShade="BF"/>
     </w:rPr>
   </w:style>
-  <w:style w:type="character" w:customStyle="1" w:styleId="Ttulo6Char">
-    <w:name w:val="Título 6 Char"/>
-    <w:basedOn w:val="Fontepargpadro"/>
-    <w:link w:val="Ttulo6"/>
+  <w:style w:type="character" w:customStyle="1" w:styleId="Heading6Char">
+    <w:name w:val="Heading 6 Char"/>
+    <w:basedOn w:val="DefaultParagraphFont"/>
+    <w:link w:val="Heading6"/>
     <w:uiPriority w:val="9"/>
     <w:semiHidden/>
     <w:rsid w:val="00411C88"/>
@@ -1587,10 +1498,10 @@
       <w:color w:val="595959" w:themeColor="text1" w:themeTint="A6"/>
     </w:rPr>
   </w:style>
-  <w:style w:type="character" w:customStyle="1" w:styleId="Ttulo7Char">
-    <w:name w:val="Título 7 Char"/>
-    <w:basedOn w:val="Fontepargpadro"/>
-    <w:link w:val="Ttulo7"/>
+  <w:style w:type="character" w:customStyle="1" w:styleId="Heading7Char">
+    <w:name w:val="Heading 7 Char"/>
+    <w:basedOn w:val="DefaultParagraphFont"/>
+    <w:link w:val="Heading7"/>
     <w:uiPriority w:val="9"/>
     <w:semiHidden/>
     <w:rsid w:val="00411C88"/>
@@ -1599,10 +1510,10 @@
       <w:color w:val="595959" w:themeColor="text1" w:themeTint="A6"/>
     </w:rPr>
   </w:style>
-  <w:style w:type="character" w:customStyle="1" w:styleId="Ttulo8Char">
-    <w:name w:val="Título 8 Char"/>
-    <w:basedOn w:val="Fontepargpadro"/>
-    <w:link w:val="Ttulo8"/>
+  <w:style w:type="character" w:customStyle="1" w:styleId="Heading8Char">
+    <w:name w:val="Heading 8 Char"/>
+    <w:basedOn w:val="DefaultParagraphFont"/>
+    <w:link w:val="Heading8"/>
     <w:uiPriority w:val="9"/>
     <w:semiHidden/>
     <w:rsid w:val="00411C88"/>
@@ -1613,10 +1524,10 @@
       <w:color w:val="272727" w:themeColor="text1" w:themeTint="D8"/>
     </w:rPr>
   </w:style>
-  <w:style w:type="character" w:customStyle="1" w:styleId="Ttulo9Char">
-    <w:name w:val="Título 9 Char"/>
-    <w:basedOn w:val="Fontepargpadro"/>
-    <w:link w:val="Ttulo9"/>
+  <w:style w:type="character" w:customStyle="1" w:styleId="Heading9Char">
+    <w:name w:val="Heading 9 Char"/>
+    <w:basedOn w:val="DefaultParagraphFont"/>
+    <w:link w:val="Heading9"/>
     <w:uiPriority w:val="9"/>
     <w:semiHidden/>
     <w:rsid w:val="00411C88"/>
@@ -1625,11 +1536,11 @@
       <w:color w:val="272727" w:themeColor="text1" w:themeTint="D8"/>
     </w:rPr>
   </w:style>
-  <w:style w:type="paragraph" w:styleId="Ttulo">
+  <w:style w:type="paragraph" w:styleId="Title">
     <w:name w:val="Title"/>
     <w:basedOn w:val="Normal"/>
     <w:next w:val="Normal"/>
-    <w:link w:val="TtuloChar"/>
+    <w:link w:val="TitleChar"/>
     <w:uiPriority w:val="10"/>
     <w:qFormat/>
     <w:rsid w:val="00411C88"/>
@@ -1645,10 +1556,10 @@
       <w:szCs w:val="56"/>
     </w:rPr>
   </w:style>
-  <w:style w:type="character" w:customStyle="1" w:styleId="TtuloChar">
-    <w:name w:val="Título Char"/>
-    <w:basedOn w:val="Fontepargpadro"/>
-    <w:link w:val="Ttulo"/>
+  <w:style w:type="character" w:customStyle="1" w:styleId="TitleChar">
+    <w:name w:val="Title Char"/>
+    <w:basedOn w:val="DefaultParagraphFont"/>
+    <w:link w:val="Title"/>
     <w:uiPriority w:val="10"/>
     <w:rsid w:val="00411C88"/>
     <w:rPr>
@@ -1659,11 +1570,11 @@
       <w:szCs w:val="56"/>
     </w:rPr>
   </w:style>
-  <w:style w:type="paragraph" w:styleId="Subttulo">
+  <w:style w:type="paragraph" w:styleId="Subtitle">
     <w:name w:val="Subtitle"/>
     <w:basedOn w:val="Normal"/>
     <w:next w:val="Normal"/>
-    <w:link w:val="SubttuloChar"/>
+    <w:link w:val="SubtitleChar"/>
     <w:uiPriority w:val="11"/>
     <w:qFormat/>
     <w:rsid w:val="00411C88"/>
@@ -1680,10 +1591,10 @@
       <w:szCs w:val="28"/>
     </w:rPr>
   </w:style>
-  <w:style w:type="character" w:customStyle="1" w:styleId="SubttuloChar">
-    <w:name w:val="Subtítulo Char"/>
-    <w:basedOn w:val="Fontepargpadro"/>
-    <w:link w:val="Subttulo"/>
+  <w:style w:type="character" w:customStyle="1" w:styleId="SubtitleChar">
+    <w:name w:val="Subtitle Char"/>
+    <w:basedOn w:val="DefaultParagraphFont"/>
+    <w:link w:val="Subtitle"/>
     <w:uiPriority w:val="11"/>
     <w:rsid w:val="00411C88"/>
     <w:rPr>
@@ -1694,11 +1605,11 @@
       <w:szCs w:val="28"/>
     </w:rPr>
   </w:style>
-  <w:style w:type="paragraph" w:styleId="Citao">
+  <w:style w:type="paragraph" w:styleId="Quote">
     <w:name w:val="Quote"/>
     <w:basedOn w:val="Normal"/>
     <w:next w:val="Normal"/>
-    <w:link w:val="CitaoChar"/>
+    <w:link w:val="QuoteChar"/>
     <w:uiPriority w:val="29"/>
     <w:qFormat/>
     <w:rsid w:val="00411C88"/>
@@ -1712,10 +1623,10 @@
       <w:color w:val="404040" w:themeColor="text1" w:themeTint="BF"/>
     </w:rPr>
   </w:style>
-  <w:style w:type="character" w:customStyle="1" w:styleId="CitaoChar">
-    <w:name w:val="Citação Char"/>
-    <w:basedOn w:val="Fontepargpadro"/>
-    <w:link w:val="Citao"/>
+  <w:style w:type="character" w:customStyle="1" w:styleId="QuoteChar">
+    <w:name w:val="Quote Char"/>
+    <w:basedOn w:val="DefaultParagraphFont"/>
+    <w:link w:val="Quote"/>
     <w:uiPriority w:val="29"/>
     <w:rsid w:val="00411C88"/>
     <w:rPr>
@@ -1724,7 +1635,7 @@
       <w:color w:val="404040" w:themeColor="text1" w:themeTint="BF"/>
     </w:rPr>
   </w:style>
-  <w:style w:type="paragraph" w:styleId="PargrafodaLista">
+  <w:style w:type="paragraph" w:styleId="ListParagraph">
     <w:name w:val="List Paragraph"/>
     <w:basedOn w:val="Normal"/>
     <w:uiPriority w:val="34"/>
@@ -1735,9 +1646,9 @@
       <w:contextualSpacing/>
     </w:pPr>
   </w:style>
-  <w:style w:type="character" w:styleId="nfaseIntensa">
+  <w:style w:type="character" w:styleId="IntenseEmphasis">
     <w:name w:val="Intense Emphasis"/>
-    <w:basedOn w:val="Fontepargpadro"/>
+    <w:basedOn w:val="DefaultParagraphFont"/>
     <w:uiPriority w:val="21"/>
     <w:qFormat/>
     <w:rsid w:val="00411C88"/>
@@ -1747,11 +1658,11 @@
       <w:color w:val="0F4761" w:themeColor="accent1" w:themeShade="BF"/>
     </w:rPr>
   </w:style>
-  <w:style w:type="paragraph" w:styleId="CitaoIntensa">
+  <w:style w:type="paragraph" w:styleId="IntenseQuote">
     <w:name w:val="Intense Quote"/>
     <w:basedOn w:val="Normal"/>
     <w:next w:val="Normal"/>
-    <w:link w:val="CitaoIntensaChar"/>
+    <w:link w:val="IntenseQuoteChar"/>
     <w:uiPriority w:val="30"/>
     <w:qFormat/>
     <w:rsid w:val="00411C88"/>
@@ -1770,10 +1681,10 @@
       <w:color w:val="0F4761" w:themeColor="accent1" w:themeShade="BF"/>
     </w:rPr>
   </w:style>
-  <w:style w:type="character" w:customStyle="1" w:styleId="CitaoIntensaChar">
-    <w:name w:val="Citação Intensa Char"/>
-    <w:basedOn w:val="Fontepargpadro"/>
-    <w:link w:val="CitaoIntensa"/>
+  <w:style w:type="character" w:customStyle="1" w:styleId="IntenseQuoteChar">
+    <w:name w:val="Intense Quote Char"/>
+    <w:basedOn w:val="DefaultParagraphFont"/>
+    <w:link w:val="IntenseQuote"/>
     <w:uiPriority w:val="30"/>
     <w:rsid w:val="00411C88"/>
     <w:rPr>
@@ -1782,9 +1693,9 @@
       <w:color w:val="0F4761" w:themeColor="accent1" w:themeShade="BF"/>
     </w:rPr>
   </w:style>
-  <w:style w:type="character" w:styleId="RefernciaIntensa">
+  <w:style w:type="character" w:styleId="IntenseReference">
     <w:name w:val="Intense Reference"/>
-    <w:basedOn w:val="Fontepargpadro"/>
+    <w:basedOn w:val="DefaultParagraphFont"/>
     <w:uiPriority w:val="32"/>
     <w:qFormat/>
     <w:rsid w:val="00411C88"/>

</xml_diff>